<commit_message>
Used right email for author
</commit_message>
<xml_diff>
--- a/proposal/word.docx
+++ b/proposal/word.docx
@@ -101,7 +101,7 @@
         <w:rPr>
           <w:rStyle w:val="VerbatimChar"/>
         </w:rPr>
-        <w:t xml:space="preserve">defacto@lizard-congress.gov</w:t>
+        <w:t xml:space="preserve">smoudgal@hawk.iit.edu</w:t>
       </w:r>
     </w:p>
     <w:p>
@@ -222,7 +222,7 @@
     </w:lvl>
   </w:abstractNum>
   <w:abstractNum w:abstractNumId="990">
-    <w:nsid w:val="90e28121"/>
+    <w:nsid w:val="69ccb06e"/>
     <w:multiLevelType w:val="multilevel"/>
     <w:lvl w:ilvl="0">
       <w:numFmt w:val="bullet"/>

</xml_diff>

<commit_message>
Correct stylising of GRAPH/Z
</commit_message>
<xml_diff>
--- a/proposal/word.docx
+++ b/proposal/word.docx
@@ -106,7 +106,7 @@
     </w:p>
     <w:p>
       <w:r>
-        <w:t xml:space="preserve">GraphZ is a distributed parallel graph processing system running on top of ZHT, a zero hop distributed hash table. It uses an itterative vertex-centric model to store a large graph and run a variety of algorithms over it. GraphZ has some performance issues, and cannot scale the same as graphlab, a similar commercial framework. We hope to rewrite GraphZ to be cometitive with Graphlab on a single node with multiple threads.</w:t>
+        <w:t xml:space="preserve">GRAPH/Z is a distributed parallel graph processing system running on top of ZHT, a zero hop distributed hash table. It uses an itterative vertex-centric model to store a large graph and run a variety of algorithms over it. GRAPH/Z has some performance issues, and cannot scale the same as graphlab, a similar commercial framework. We hope to rewrite GRAPH/Z to be cometitive with Graphlab on a single node with multiple threads.</w:t>
       </w:r>
     </w:p>
     <w:p>
@@ -287,7 +287,7 @@
     </w:lvl>
   </w:abstractNum>
   <w:abstractNum w:abstractNumId="990">
-    <w:nsid w:val="b1034cfb"/>
+    <w:nsid w:val="3d4a0ce8"/>
     <w:multiLevelType w:val="multilevel"/>
     <w:lvl w:ilvl="0">
       <w:numFmt w:val="bullet"/>

</xml_diff>

<commit_message>
Some work on background section
</commit_message>
<xml_diff>
--- a/proposal/word.docx
+++ b/proposal/word.docx
@@ -122,6 +122,23 @@
       <w:bookmarkEnd w:id="21"/>
       <w:r>
         <w:t xml:space="preserve">Background</w:t>
+      </w:r>
+    </w:p>
+    <w:p>
+      <w:r>
+        <w:t xml:space="preserve">GRAPH/Z was based off of a graph processing paradigm called Pregel. Pregel uses a model centered around the vertexes of the graph. Each vertex has an update function that is run in the vertex’s context in the graph. The update function allows the vertex to modify its edges, perform calculations, and send messages to other vertexes. The computation occurs in iterations called supersteps, with each iteration calling every vertex’s update function theoretically in parallel. Even if there are fewer threads than vertexes, all of the update functions behave as if they are called in parallel.</w:t>
+      </w:r>
+      <w:r>
+        <w:br w:type="textWrapping"/>
+      </w:r>
+      <w:r>
+        <w:t xml:space="preserve">Messages sent by vertexes are used to communicate between vertexes, sending data to the next iteration. At each iteration, vertexes can vote to halt and disable themselves. A halted vertex can be re-enabled by receiving a message. If all the vertexes are disabled at the start of an iteration, the entire system halts and returns.</w:t>
+      </w:r>
+      <w:r>
+        <w:br w:type="textWrapping"/>
+      </w:r>
+      <w:r>
+        <w:t xml:space="preserve">GRAPH/Z adapts the Pregel model, but adds the concept of a distributed hash table. The hash table stores both the graph’s edges and vertexes, and also provides a platform for running the distributed message queue. The hash table serves as the only means of communication between nodes. The hash table used is ZHT, a DHT implementation that is fault-tolerant and can scale to 32000 cores. ZHT abstracts away the physical hardware, exposing only a key-value store.</w:t>
       </w:r>
     </w:p>
     <w:p>
@@ -287,7 +304,7 @@
     </w:lvl>
   </w:abstractNum>
   <w:abstractNum w:abstractNumId="990">
-    <w:nsid w:val="3d4a0ce8"/>
+    <w:nsid w:val="75a5eddc"/>
     <w:multiLevelType w:val="multilevel"/>
     <w:lvl w:ilvl="0">
       <w:numFmt w:val="bullet"/>

</xml_diff>

<commit_message>
Added clarification on what tools we need
</commit_message>
<xml_diff>
--- a/proposal/word.docx
+++ b/proposal/word.docx
@@ -189,7 +189,7 @@
     </w:p>
     <w:p>
       <w:r>
-        <w:t xml:space="preserve">Our main work to solve our problems of scalability is to backtrack and try to achieve good scaling on a single node, instead of strong scaling across multiple nodes. We believe that the problem with GRAPH/Z lies within the ’crosstalk’ when restoring key/value pairs stored on a remote node, as ZHT has bad data locality. Our main goal is to achieve some level of competitiveness against GraphLab on a single node, and to lay down a framework to expand to multi node scaling through ZHT or another distributed datastore.</w:t>
+        <w:t xml:space="preserve">Our main work to solve our problems of scalability is to backtrack and try to achieve good scaling on a single node, instead of strong scaling across multiple nodes. We believe that the problem with GRAPH/Z lies within the ’crosstalk’ when restoring key/value pairs stored on a remote node, as ZHT has bad data locality. Our main goal is to achieve some level of competitiveness against GraphLab on a single node, and to lay down a framework to expand to multi node scaling through ZHT or another distributed datastore. We will base performance off of runtime, weak scaling with larger datasets, and profiling tools such as valgrind/callgrind.</w:t>
       </w:r>
     </w:p>
     <w:p>
@@ -325,7 +325,7 @@
     </w:lvl>
   </w:abstractNum>
   <w:abstractNum w:abstractNumId="990">
-    <w:nsid w:val="da0b4db4"/>
+    <w:nsid w:val="93a835ad"/>
     <w:multiLevelType w:val="multilevel"/>
     <w:lvl w:ilvl="0">
       <w:numFmt w:val="bullet"/>

</xml_diff>

<commit_message>
Added timeline into main tex file
</commit_message>
<xml_diff>
--- a/proposal/word.docx
+++ b/proposal/word.docx
@@ -218,11 +218,60 @@
       </w:r>
     </w:p>
     <w:p>
+      <w:r>
+        <w:drawing>
+          <wp:inline>
+            <wp:extent cx="5334000" cy="1304852"/>
+            <wp:effectExtent b="0" l="0" r="0" t="0"/>
+            <wp:docPr descr="" id="1" name="Picture"/>
+            <a:graphic>
+              <a:graphicData uri="http://schemas.openxmlformats.org/drawingml/2006/picture">
+                <pic:pic>
+                  <pic:nvPicPr>
+                    <pic:cNvPr descr="timeline.png" id="0" name="Picture"/>
+                    <pic:cNvPicPr>
+                      <a:picLocks noChangeArrowheads="1" noChangeAspect="1"/>
+                    </pic:cNvPicPr>
+                  </pic:nvPicPr>
+                  <pic:blipFill>
+                    <a:blip r:embed="rId27"/>
+                    <a:stretch>
+                      <a:fillRect/>
+                    </a:stretch>
+                  </pic:blipFill>
+                  <pic:spPr bwMode="auto">
+                    <a:xfrm>
+                      <a:off x="0" y="0"/>
+                      <a:ext cx="5334000" cy="1304852"/>
+                    </a:xfrm>
+                    <a:prstGeom prst="rect">
+                      <a:avLst/>
+                    </a:prstGeom>
+                    <a:noFill/>
+                    <a:ln w="9525">
+                      <a:noFill/>
+                      <a:headEnd/>
+                      <a:tailEnd/>
+                    </a:ln>
+                  </pic:spPr>
+                </pic:pic>
+              </a:graphicData>
+            </a:graphic>
+          </wp:inline>
+        </w:drawing>
+      </w:r>
+    </w:p>
+    <w:p>
+      <w:r>
+        <w:t xml:space="preserve">2</w:t>
+      </w:r>
+    </w:p>
+    <w:p>
       <w:pPr>
         <w:pStyle w:val="Heading1"/>
       </w:pPr>
-      <w:bookmarkStart w:id="27" w:name="deliverables"/>
-      <w:bookmarkEnd w:id="27"/>
+      <w:bookmarkStart w:id="28" w:name="deliverables"/>
+      <w:bookmarkEnd w:id="28"/>
       <w:r>
         <w:t xml:space="preserve">Deliverables</w:t>
       </w:r>
@@ -231,8 +280,8 @@
       <w:pPr>
         <w:pStyle w:val="Heading1"/>
       </w:pPr>
-      <w:bookmarkStart w:id="28" w:name="conclusion"/>
-      <w:bookmarkEnd w:id="28"/>
+      <w:bookmarkStart w:id="29" w:name="conclusion"/>
+      <w:bookmarkEnd w:id="29"/>
       <w:r>
         <w:t xml:space="preserve">Conclusion</w:t>
       </w:r>
@@ -330,7 +379,7 @@
     </w:lvl>
   </w:abstractNum>
   <w:abstractNum w:abstractNumId="990">
-    <w:nsid w:val="3a3c68f8"/>
+    <w:nsid w:val="c7db184b"/>
     <w:multiLevelType w:val="multilevel"/>
     <w:lvl w:ilvl="0">
       <w:numFmt w:val="bullet"/>

</xml_diff>

<commit_message>
Added more inline citations
</commit_message>
<xml_diff>
--- a/proposal/word.docx
+++ b/proposal/word.docx
@@ -126,7 +126,28 @@
     </w:p>
     <w:p>
       <w:r>
-        <w:t xml:space="preserve">GRAPH/Z was based off of a graph processing paradigm called Pregel. Pregel uses a model centered around the vertexes of the graph. Each vertex has an update function that is run in the vertex’s context in the graph. The update function allows the vertex to modify its edges, perform calculations, and send messages to other vertexes. The computation occurs in iterations called supersteps, with each iteration calling every vertex’s update function theoretically in parallel. Even if there are fewer threads than vertexes, all of the update functions behave as if they are called in parallel.</w:t>
+        <w:t xml:space="preserve">GRAPH/Z was based off of a graph processing paradigm called Pregel. Pregel uses a model centered around the vertexes of the graph.</w:t>
+      </w:r>
+      <w:r>
+        <w:t xml:space="preserve"> </w:t>
+      </w:r>
+      <w:r>
+        <w:t xml:space="preserve"> </w:t>
+      </w:r>
+      <w:r>
+        <w:t xml:space="preserve">Each vertex has an update function that is run in the vertex’s context in the graph. The update function allows the vertex to modify its edges, perform calculations, and send messages to other vertexes.</w:t>
+      </w:r>
+      <w:r>
+        <w:t xml:space="preserve"> </w:t>
+      </w:r>
+      <w:r>
+        <w:t xml:space="preserve"> </w:t>
+      </w:r>
+      <w:r>
+        <w:t xml:space="preserve">The computation occurs in iterations called supersteps, with each iteration calling every vertex’s update function theoretically in parallel. Even if there are fewer threads than vertexes, all of the update functions behave as if they are called in parallel.</w:t>
+      </w:r>
+      <w:r>
+        <w:t xml:space="preserve"> </w:t>
       </w:r>
       <w:r>
         <w:br w:type="textWrapping"/>
@@ -138,7 +159,16 @@
         <w:br w:type="textWrapping"/>
       </w:r>
       <w:r>
-        <w:t xml:space="preserve">GRAPH/Z adapts the Pregel model, but adds the concept of a distributed hash table. The hash table stores both the graph’s edges and vertexes, and also provides a platform for running the distributed message queue. The hash table serves as the only means of communication between nodes. The hash table used is ZHT, a DHT implementation that is fault-tolerant and can scale to 32000 cores. ZHT abstracts away the physical hardware, exposing only a key-value store.</w:t>
+        <w:t xml:space="preserve">GRAPH/Z adapts the Pregel model, but adds the concept of a distributed hash table. The hash table stores both the graph’s edges and vertexes, and also provides a platform for running the distributed message queue. The hash table serves as the only means of communication between nodes. The hash table used is ZHT, a DHT implementation that is fault-tolerant and can scale to 32000 cores.</w:t>
+      </w:r>
+      <w:r>
+        <w:t xml:space="preserve"> </w:t>
+      </w:r>
+      <w:r>
+        <w:t xml:space="preserve"> </w:t>
+      </w:r>
+      <w:r>
+        <w:t xml:space="preserve">ZHT abstracts away the physical hardware, exposing only a key-value store.</w:t>
       </w:r>
     </w:p>
     <w:p>
@@ -153,7 +183,16 @@
     </w:p>
     <w:p>
       <w:r>
-        <w:t xml:space="preserve">GRAPH/Z has experienced problems in terms of scaling competitively with commercial software like Graphlab. The exact cause of the problem is still unknown, but seems to be related to the way that ZHT deals with data locality between nodes. ZHT’s hashing function does not distinguish between local data on one node and remote data on a network node in the cluster. This could lead to data being inefficiently stored, needing high latency network access to retrieve it from a remote node. The hashing function also may result in some computational overhead.</w:t>
+        <w:t xml:space="preserve">GRAPH/Z has experienced problems in terms of scaling competitively with commercial software like Graphlab. The exact cause of the problem is still unknown, but seems to be related to the way that ZHT deals with data locality between nodes. ZHT’s hashing function does not distinguish between local data on one node and remote data on a network node in the cluster.</w:t>
+      </w:r>
+      <w:r>
+        <w:t xml:space="preserve"> </w:t>
+      </w:r>
+      <w:r>
+        <w:t xml:space="preserve"> </w:t>
+      </w:r>
+      <w:r>
+        <w:t xml:space="preserve">This could lead to data being inefficiently stored, needing high latency network access to retrieve it from a remote node. The hashing function also may result in some computational overhead.</w:t>
       </w:r>
     </w:p>
     <w:p>
@@ -171,10 +210,22 @@
         <w:t xml:space="preserve">The closes related system to GRAPH/Z is Pregel, which it was inspired by. In most of our work, however, we compare GRAPH/Z to Graphlab, which is another high performance graph processing framework. Graphlab uses a similar paradigm to GRAPH/Z, but allows a vertex to access data that is not in a message to the vertex.</w:t>
       </w:r>
       <w:r>
+        <w:t xml:space="preserve"> </w:t>
+      </w:r>
+      <w:r>
         <w:br w:type="textWrapping"/>
       </w:r>
       <w:r>
-        <w:t xml:space="preserve">Another less similar but still relevant work is Hadoop, which follows the MapReduce paradigm. Hadoop is frequently used to process large graphs. In fact, GRAPH/Z and Pregel computations can be expressed as a series of chained MapReduce functions. Hadoop has largely been replaced by Apache Spark, which is faster in some cases.</w:t>
+        <w:t xml:space="preserve">Another less similar but still relevant work is Hadoop, which follows the MapReduce paradigm. Hadoop is frequently used to process large graphs. In fact, GRAPH/Z and Pregel computations can be expressed as a series of chained MapReduce functions.</w:t>
+      </w:r>
+      <w:r>
+        <w:t xml:space="preserve"> </w:t>
+      </w:r>
+      <w:r>
+        <w:t xml:space="preserve"> </w:t>
+      </w:r>
+      <w:r>
+        <w:t xml:space="preserve">Hadoop has largely been replaced by Apache Spark, which is faster in some cases.</w:t>
       </w:r>
     </w:p>
     <w:p>
@@ -389,7 +440,7 @@
     </w:lvl>
   </w:abstractNum>
   <w:abstractNum w:abstractNumId="990">
-    <w:nsid w:val="60b335f8"/>
+    <w:nsid w:val="e5f381cc"/>
     <w:multiLevelType w:val="multilevel"/>
     <w:lvl w:ilvl="0">
       <w:numFmt w:val="bullet"/>

</xml_diff>

<commit_message>
Fixed style of title
</commit_message>
<xml_diff>
--- a/proposal/word.docx
+++ b/proposal/word.docx
@@ -37,7 +37,7 @@
         <w:t xml:space="preserve"> </w:t>
       </w:r>
       <w:r>
-        <w:t xml:space="preserve">GraphZ</w:t>
+        <w:t xml:space="preserve">GRAPH/Z</w:t>
       </w:r>
       <w:r>
         <w:t xml:space="preserve"> </w:t>
@@ -440,7 +440,7 @@
     </w:lvl>
   </w:abstractNum>
   <w:abstractNum w:abstractNumId="990">
-    <w:nsid w:val="e5f381cc"/>
+    <w:nsid w:val="4a3e0bff"/>
     <w:multiLevelType w:val="multilevel"/>
     <w:lvl w:ilvl="0">
       <w:numFmt w:val="bullet"/>

</xml_diff>

<commit_message>
Cleanup proposed solution (pass 1)
</commit_message>
<xml_diff>
--- a/proposal/word.docx
+++ b/proposal/word.docx
@@ -234,7 +234,7 @@
     </w:p>
     <w:p>
       <w:r>
-        <w:t xml:space="preserve">Our main work to solve our problems of scalability is to backtrack and try to achieve good scaling on a single node, instead of strong scaling across multiple nodes. We believe that the problem with GRAPH/Z lies within the ’crosstalk’ when restoring key/value pairs stored on a remote node, as ZHT has bad data locality. Our main goal is to achieve some level of competitiveness against GraphLab on a single node, and to lay down a framework to expand to multi-node scaling through ZHT or another distributed datastore. We will base performance off of runtime, weak scaling with larger datasets, and profiling tools such as valgrind/callgrind.</w:t>
+        <w:t xml:space="preserve">Our main work to solve our problems of scalability is to backtrack and try to achieve good scaling on a single node. We believe that the problem with GRAPH/Z lies in bad data locality with ZHT. Our main goal is to achieve some level of competitiveness against GraphLab on a single node, eventually expanding to multi-node scaling through ZHT or another distributed datastore. We will measure performance from weak scaling with larger datasets, and profiling tools such as valgrind/callgrind.</w:t>
       </w:r>
     </w:p>
     <w:p>
@@ -1417,7 +1417,7 @@
     </w:lvl>
   </w:abstractNum>
   <w:abstractNum w:abstractNumId="990">
-    <w:nsid w:val="7a22f148"/>
+    <w:nsid w:val="92276195"/>
     <w:multiLevelType w:val="multilevel"/>
     <w:lvl w:ilvl="0">
       <w:numFmt w:val="bullet"/>
@@ -1498,7 +1498,7 @@
     </w:lvl>
   </w:abstractNum>
   <w:abstractNum w:abstractNumId="99201">
-    <w:nsid w:val="a2cd155c"/>
+    <w:nsid w:val="b2f944a1"/>
     <w:multiLevelType w:val="multilevel"/>
     <w:lvl w:ilvl="0">
       <w:start w:val="1"/>

</xml_diff>

<commit_message>
Add some of Shreyas' work
</commit_message>
<xml_diff>
--- a/proposal/word.docx
+++ b/proposal/word.docx
@@ -106,7 +106,7 @@
     </w:p>
     <w:p>
       <w:r>
-        <w:t xml:space="preserve">GRAPH/Z is a distributed parallel graph processing system running on top of ZHT, a zero hop distributed hash table. It uses an iterative vertex-centric model to store a large graph and run a variety of algorithms over it. GRAPH/Z has some performance issues, and cannot scale the same as Graphlab, a similar commercial framework. We hope to rewrite GRAPH/Z to be competitive with Graphlab on a single node with multiple threads.</w:t>
+        <w:t xml:space="preserve">GRAPH/Z is a distributed parallel graph processing system running on top of ZHT, a zero hop distributed hash table. It uses an iterative vertex-centric model to store a large graph and run a variety of algorithms over it. GRAPH/Z has some performance issues, and cannot scale the same as Graphlab, a similar commercial framework. We hope to rewrite GRAPH/Z to be competitive with Graphlab on a single node with multiple threads. The emerging applications in big data science and social increasing demands on large-scale graph-structured processing has led to the development of several graph-parallel abstractions including GRAPH/Z. However, in the case of using ZHT, a scalable distributed key-value store as building block, the distribution is forced to use hash-based (random) partitioning which has potentially impaired their locality. The goal of this proposal would be to develop a graph partitioning scheme that can be used in the loading process of GRAPH/Z, a scalable graph processing system, to overcome several problems of its performance.</w:t>
       </w:r>
     </w:p>
     <w:p>
@@ -164,6 +164,27 @@
       <w:r>
         <w:t xml:space="preserve"> </w:t>
       </w:r>
+      <w:r>
+        <w:br w:type="textWrapping"/>
+      </w:r>
+      <w:r>
+        <w:t xml:space="preserve">Graph partition problems fall under the category of NP-hard problems. Solutions to these problems are generally derived using heuristics and approximation algorithms. However, uniform graph partitioning or a balanced graph partition problem can be shown to be NP-complete to approximate within any finite factor. Even for special graph classes such as trees and grids, no reasonable approximation algorithms exist, unless P=NP.</w:t>
+      </w:r>
+    </w:p>
+    <w:p>
+      <w:r>
+        <w:t xml:space="preserve">There have been a lot of work to handle big datasets of both commercial and scientific applications, including work flow systems, data streaming management systems and graph databases. These systems typically save the data in distributed file systems(such as Hadoop HDFS and FusionFS), SQL databases(such as Oracle and DB2), and NoSQL database(such as Cassandra and ZHT).</w:t>
+      </w:r>
+    </w:p>
+    <w:p>
+      <w:r>
+        <w:t xml:space="preserve">Graph related query is tremendously slow on the traditional relational database, which makes it even more challenging to fully reveal and utilize the scientific and commercial value from the continuously increasing graph data sets. An ideal solution for this problem is to replace the traditional data infrastructure with a graph-centric model, including storage and computing, thus to better serve graph-based applications in terms of performance and programmability.</w:t>
+      </w:r>
+    </w:p>
+    <w:p>
+      <w:r>
+        <w:t xml:space="preserve">However, since natural graphs are difficult to partition, the old GRAPH/Z system used ZHT’s hash function to physically distribute all the vertices. As a result, vertices and edges, which are the basic elements of graphs, are spread around different nodes. Due to the random partitioning scheme, when each vertex needs to get access to its edge list, it will statistically communicate to another node and make the communication cost become tremendously higher. Therefore, using hash function to partition the graph data can be considered as a worst case, which is determined by the characteristic of graph structure and the hash function. The original use case of hashing partition is dispersing the data to avoid hot spot, but it doesn’t help in the case of graph processing system.</w:t>
+      </w:r>
     </w:p>
     <w:p>
       <w:pPr>
@@ -201,7 +222,7 @@
     </w:p>
     <w:p>
       <w:r>
-        <w:t xml:space="preserve">The closes related system to GRAPH/Z is Pregel, which it was inspired by. In most of our work, however, we compare GRAPH/Z to Graphlab, which is another high performance graph processing framework. Graphlab uses a similar paradigm to GRAPH/Z, but allows a vertex to access data that is not in a message to the vertex.</w:t>
+        <w:t xml:space="preserve">The closes related system to GRAPH/Z is Pregel. In most of our work, however, we compare GRAPH/Z to Graphlab, which is another high performance graph processing framework. Graphlab uses a similar paradigm to GRAPH/Z, but allows a vertex to access data that is not in a message to the vertex.</w:t>
       </w:r>
       <w:r>
         <w:t xml:space="preserve"> </w:t>
@@ -210,16 +231,10 @@
         <w:br w:type="textWrapping"/>
       </w:r>
       <w:r>
-        <w:t xml:space="preserve">Another less similar but still relevant work is Hadoop, which follows the MapReduce paradigm. Hadoop is frequently used to process large graphs. In fact, GRAPH/Z and Pregel computations can be expressed as a series of chained MapReduce functions.</w:t>
-      </w:r>
-      <w:r>
-        <w:t xml:space="preserve"> </w:t>
-      </w:r>
-      <w:r>
-        <w:t xml:space="preserve"> </w:t>
-      </w:r>
-      <w:r>
-        <w:t xml:space="preserve">Hadoop has largely been replaced by Apache Spark, which is faster in some cases.</w:t>
+        <w:t xml:space="preserve">Another less similar but still relevant work is Hadoop, which follows the MapReduce paradigm. GRAPH/Z and Pregel computations can be expressed as a series of chained MapReduce functions.</w:t>
+      </w:r>
+      <w:r>
+        <w:t xml:space="preserve"> </w:t>
       </w:r>
     </w:p>
     <w:p>
@@ -249,7 +264,7 @@
     </w:p>
     <w:p>
       <w:r>
-        <w:t xml:space="preserve">As the main goal for rewriting GRAPH/Z is performance on a single node, we will be using profiling tools such as valgrind and callgrind, along with basic runtime measurement, to measure the efficiency and speed of GRAPH/Z in relation to Graphlab. We will be using a modified pagerank algorithm defined as</w:t>
+        <w:t xml:space="preserve">We will be using profiling tools such as valgrind and callgrind, along with basic runtime measurement, to measure the efficiency and speed of GRAPH/Z in relation to Graphlab. We will be using a modified pagerank algorithm defined as</w:t>
       </w:r>
       <w:r>
         <w:br w:type="textWrapping"/>
@@ -1417,7 +1432,7 @@
     </w:lvl>
   </w:abstractNum>
   <w:abstractNum w:abstractNumId="990">
-    <w:nsid w:val="92276195"/>
+    <w:nsid w:val="c774d497"/>
     <w:multiLevelType w:val="multilevel"/>
     <w:lvl w:ilvl="0">
       <w:numFmt w:val="bullet"/>
@@ -1498,7 +1513,7 @@
     </w:lvl>
   </w:abstractNum>
   <w:abstractNum w:abstractNumId="99201">
-    <w:nsid w:val="b2f944a1"/>
+    <w:nsid w:val="d79b4019"/>
     <w:multiLevelType w:val="multilevel"/>
     <w:lvl w:ilvl="0">
       <w:start w:val="1"/>

</xml_diff>

<commit_message>
Added to proposed solution
</commit_message>
<xml_diff>
--- a/proposal/word.docx
+++ b/proposal/word.docx
@@ -266,7 +266,7 @@
     </w:p>
     <w:p>
       <w:r>
-        <w:t xml:space="preserve">Our main work to solve our problems of scalability is to backtrack and try to achieve good scaling on a single node. We believe that the problem with GRAPH/Z lies in bad data locality with ZHT. Our main goal is to achieve some level of competitiveness against GraphLab on a single node, eventually expanding to multi-node scaling through ZHT or another distributed datastore. We will measure performance from weak scaling with larger datasets, and profiling tools such as valgrind/callgrind.</w:t>
+        <w:t xml:space="preserve">Our main work to solve our problems of scalability is to backtrack and try to achieve good scaling on a single node. We believe that the problem with GRAPH/Z lies in bad data locality with ZHT. Our main goal is to achieve some level of competitiveness against GraphLab on a single node, eventually expanding to multi-node scaling through ZHT or another distributed datastore. We will measure performance from weak scaling with larger datasets, and profiling tools such as valgrind/callgrind. The main work will also involve the implementation of a graph partitioning algorithm.</w:t>
       </w:r>
     </w:p>
     <w:p>
@@ -1449,7 +1449,7 @@
     </w:lvl>
   </w:abstractNum>
   <w:abstractNum w:abstractNumId="990">
-    <w:nsid w:val="6d0703f9"/>
+    <w:nsid w:val="af780257"/>
     <w:multiLevelType w:val="multilevel"/>
     <w:lvl w:ilvl="0">
       <w:numFmt w:val="bullet"/>
@@ -1530,7 +1530,7 @@
     </w:lvl>
   </w:abstractNum>
   <w:abstractNum w:abstractNumId="99201">
-    <w:nsid w:val="f9e17ac6"/>
+    <w:nsid w:val="18bd3646"/>
     <w:multiLevelType w:val="multilevel"/>
     <w:lvl w:ilvl="0">
       <w:start w:val="1"/>

</xml_diff>

<commit_message>
Build before 2nd cleaning pass
</commit_message>
<xml_diff>
--- a/proposal/word.docx
+++ b/proposal/word.docx
@@ -1346,6 +1346,12 @@
       <w:r>
         <w:t xml:space="preserve">The main component of the deliverables will be a poster outlining the new GRAPH/Z’s strengths and weaknesses and highlighting the changes that we made from the original project. The poster will also include the abstract and writeup needed for entering it into the Supercomputing conference. Deliverables will also include the finished GRAPH/Z processing system and information comparing it to GraphLab and other existing similar tools. Also included with be data from profiling and traces.</w:t>
       </w:r>
+      <w:r>
+        <w:br w:type="textWrapping"/>
+      </w:r>
+      <w:r>
+        <w:t xml:space="preserve">We will test the newly proposed partitioning algorithm on a single node on an instance of AWS EC2 using the dataset from Stanford Network Analysis Project.</w:t>
+      </w:r>
     </w:p>
     <w:p>
       <w:pPr>
@@ -1359,7 +1365,7 @@
     </w:p>
     <w:p>
       <w:r>
-        <w:t xml:space="preserve">The original GRAPH/Z was underperforming compared to most other productions graph processing systems. We hope by rewriting it from scratch with a new backend storage system we will discover what may be the cause of the lack of performance. In order to determine if the ZHT distributed hash table is an IO bottleneck, we will confine our implementation to a single node, and use an alternate backend besides ZHT.</w:t>
+        <w:t xml:space="preserve">The original GRAPH/Z was underperforming compared to most other productions graph processing systems. We hope by rewriting it from scratch with a new backend storage system we will discover what may be the cause of the lack of performance. In order to determine if the ZHT distributed hash table is an IO bottleneck, we will confine our implementation to a single node, and use an alternate backend besides ZHT. By using the newly proposed partitioning algorithm on GRAPH/Z, we hope to achieve better performance of the GRAPH/Z system.</w:t>
       </w:r>
     </w:p>
     <w:sectPr/>
@@ -1455,7 +1461,7 @@
     </w:lvl>
   </w:abstractNum>
   <w:abstractNum w:abstractNumId="990">
-    <w:nsid w:val="ff58292b"/>
+    <w:nsid w:val="1e3db91e"/>
     <w:multiLevelType w:val="multilevel"/>
     <w:lvl w:ilvl="0">
       <w:numFmt w:val="bullet"/>
@@ -1536,7 +1542,7 @@
     </w:lvl>
   </w:abstractNum>
   <w:abstractNum w:abstractNumId="99201">
-    <w:nsid w:val="a07e582b"/>
+    <w:nsid w:val="26155bff"/>
     <w:multiLevelType w:val="multilevel"/>
     <w:lvl w:ilvl="0">
       <w:start w:val="1"/>

</xml_diff>

<commit_message>
Fixed formatting for citations
</commit_message>
<xml_diff>
--- a/proposal/word.docx
+++ b/proposal/word.docx
@@ -132,27 +132,18 @@
         <w:t xml:space="preserve"> </w:t>
       </w:r>
       <w:r>
+        <w:t xml:space="preserve">Each vertex has an update function that is run in the vertex’s context in the graph. Vertexes can modify edges and send messages to other vertexes.</w:t>
+      </w:r>
+      <w:r>
         <w:t xml:space="preserve"> </w:t>
       </w:r>
       <w:r>
-        <w:t xml:space="preserve">Each vertex has an update function that is run in the vertex’s context in the graph. Vertexes can modify edges and send messages to other vertexes</w:t>
+        <w:t xml:space="preserve">The computation occurs in parallel iterations called supersteps.</w:t>
       </w:r>
       <w:r>
         <w:t xml:space="preserve"> </w:t>
       </w:r>
       <w:r>
-        <w:t xml:space="preserve"> </w:t>
-      </w:r>
-      <w:r>
-        <w:t xml:space="preserve">The computation occurs in parallel iterations called supersteps.</w:t>
-      </w:r>
-      <w:r>
-        <w:t xml:space="preserve"> </w:t>
-      </w:r>
-      <w:r>
-        <w:t xml:space="preserve"> </w:t>
-      </w:r>
-      <w:r>
         <w:t xml:space="preserve">At each iteration, vertexes can vote to halt and disable themselves. A halted vertex can be re-enabled by receiving a message. If all the vertexes are disabled at the start of an iteration, the entire system halts and returns.</w:t>
       </w:r>
       <w:r>
@@ -160,9 +151,6 @@
       </w:r>
       <w:r>
         <w:t xml:space="preserve">GRAPH/Z adds a distributed hash table to the Pregel model. The hash table stores the graph, and a distributed message queue that serves as the only means of communication between nodes. The hash table used is ZHT, a DHT implementation that is fault-tolerant and can scale to 32000 cores.</w:t>
-      </w:r>
-      <w:r>
-        <w:t xml:space="preserve"> </w:t>
       </w:r>
       <w:r>
         <w:br w:type="textWrapping"/>
@@ -207,9 +195,6 @@
         <w:t xml:space="preserve"> </w:t>
       </w:r>
       <w:r>
-        <w:t xml:space="preserve"> </w:t>
-      </w:r>
-      <w:r>
         <w:t xml:space="preserve">This can cause high network usage and slowdown.</w:t>
       </w:r>
       <w:r>
@@ -234,16 +219,10 @@
         <w:t xml:space="preserve">The closes related system to GRAPH/Z is Pregel. In most of our work, however, we compare GRAPH/Z to Graphlab, which is another high performance graph processing framework. Graphlab uses a similar paradigm to GRAPH/Z, but allows a vertex to access data that is not in a message to the vertex.</w:t>
       </w:r>
       <w:r>
-        <w:t xml:space="preserve"> </w:t>
-      </w:r>
-      <w:r>
         <w:br w:type="textWrapping"/>
       </w:r>
       <w:r>
         <w:t xml:space="preserve">Another less similar but still relevant work is Hadoop, which follows the MapReduce paradigm. GRAPH/Z and Pregel computations can be expressed as a series of chained MapReduce functions.</w:t>
-      </w:r>
-      <w:r>
-        <w:t xml:space="preserve"> </w:t>
       </w:r>
       <w:r>
         <w:br w:type="textWrapping"/>
@@ -1464,7 +1443,7 @@
     </w:lvl>
   </w:abstractNum>
   <w:abstractNum w:abstractNumId="990">
-    <w:nsid w:val="ebdd4d09"/>
+    <w:nsid w:val="791c3695"/>
     <w:multiLevelType w:val="multilevel"/>
     <w:lvl w:ilvl="0">
       <w:numFmt w:val="bullet"/>
@@ -1545,7 +1524,7 @@
     </w:lvl>
   </w:abstractNum>
   <w:abstractNum w:abstractNumId="99201">
-    <w:nsid w:val="2772f8ce"/>
+    <w:nsid w:val="e60a0c4b"/>
     <w:multiLevelType w:val="multilevel"/>
     <w:lvl w:ilvl="0">
       <w:start w:val="1"/>

</xml_diff>

<commit_message>
Cleanup abstract (pass 2)
</commit_message>
<xml_diff>
--- a/proposal/word.docx
+++ b/proposal/word.docx
@@ -106,7 +106,7 @@
     </w:p>
     <w:p>
       <w:r>
-        <w:t xml:space="preserve">GRAPH/Z is a distributed parallel graph processing system running on top of ZHT, a zero hop distributed hash table. It uses an iterative vertex-centric model to store a large graph and run a variety of algorithms over it. GRAPH/Z has some performance issues, and cannot scale the same as Graphlab, a similar commercial framework. We hope to rewrite GRAPH/Z to be competitive with Graphlab on a single node with multiple threads. The emerging applications in big data science and social increasing demands on large-scale graph-structured processing has led to the development of several graph-parallel abstractions including GRAPH/Z. However, in the case of using ZHT, a scalable distributed key-value store as building block, the distribution is forced to use hash-based (random) partitioning which has potentially impaired their locality. The goal of this proposal would be to develop a graph partitioning scheme that can be used in the loading process of GRAPH/Z, a scalable graph processing system, to overcome several problems of its performance.</w:t>
+        <w:t xml:space="preserve">The emerging applications in big data science and social increasing demands on large-scale graph-structured processing has led to the development of several graph-parallel abstractions including GRAPH/Z. GRAPH/Z is a distributed parallel graph processing system running on top of ZHT, a zero hop distributed hash table. It uses an iterative vertex-centric model to store a large graph and run a variety of algorithms over it. GRAPH/Z has some performance issues, and cannot scale the same as Graphlab, a similar commercial framework. We hope to rewrite GRAPH/Z to be competitive with the commercial framework, Graphlab on a single node with multiple threads. In the previous implementation GRAPH/Z used ZHT, a scalable distributed key-value store as building block. ZHT is forced to use hash-based (random) partitioning which has potentially impaired their locality. The goal of this proposal would be to develop a graph partitioning scheme that can be used in the loading process of GRAPH/Z, a scalable graph processing system, to overcome several problems of its performance.</w:t>
       </w:r>
     </w:p>
     <w:p>
@@ -1443,7 +1443,7 @@
     </w:lvl>
   </w:abstractNum>
   <w:abstractNum w:abstractNumId="990">
-    <w:nsid w:val="791c3695"/>
+    <w:nsid w:val="7bff60cf"/>
     <w:multiLevelType w:val="multilevel"/>
     <w:lvl w:ilvl="0">
       <w:numFmt w:val="bullet"/>
@@ -1524,7 +1524,7 @@
     </w:lvl>
   </w:abstractNum>
   <w:abstractNum w:abstractNumId="99201">
-    <w:nsid w:val="e60a0c4b"/>
+    <w:nsid w:val="28f899e8"/>
     <w:multiLevelType w:val="multilevel"/>
     <w:lvl w:ilvl="0">
       <w:start w:val="1"/>

</xml_diff>

<commit_message>
Cleanup on background (pass 2)
</commit_message>
<xml_diff>
--- a/proposal/word.docx
+++ b/proposal/word.docx
@@ -156,7 +156,7 @@
         <w:br w:type="textWrapping"/>
       </w:r>
       <w:r>
-        <w:t xml:space="preserve">Graph partition problems fall under the category of NP-hard problems. Solutions to these problems are generally derived using heuristics and approximation algorithms. However, uniform graph partitioning or a balanced graph partition problem can be shown to be NP-complete to approximate within any finite factor. Even for special graph classes such as trees and grids, no reasonable approximation algorithms exist, unless P=NP.</w:t>
+        <w:t xml:space="preserve">Graph partition problems are very common to run on systems like GRAPH/Z. Partitioning on graphs falls under the category of NP-hard problems. Solutions to these problems are generally derived using heuristics and approximation algorithms. However, uniform graph partitioning or a balanced graph partition problem can be shown to be NP-complete to approximate within any finite factor. Even for special graph classes such as trees and grids, no reasonable approximation algorithms exist, unless P=NP.</w:t>
       </w:r>
       <w:r>
         <w:br w:type="textWrapping"/>
@@ -1443,7 +1443,7 @@
     </w:lvl>
   </w:abstractNum>
   <w:abstractNum w:abstractNumId="990">
-    <w:nsid w:val="7bff60cf"/>
+    <w:nsid w:val="cda545d6"/>
     <w:multiLevelType w:val="multilevel"/>
     <w:lvl w:ilvl="0">
       <w:numFmt w:val="bullet"/>
@@ -1524,7 +1524,7 @@
     </w:lvl>
   </w:abstractNum>
   <w:abstractNum w:abstractNumId="99201">
-    <w:nsid w:val="28f899e8"/>
+    <w:nsid w:val="48d55269"/>
     <w:multiLevelType w:val="multilevel"/>
     <w:lvl w:ilvl="0">
       <w:start w:val="1"/>

</xml_diff>

<commit_message>
Cleanup on problem (pass 2)
</commit_message>
<xml_diff>
--- a/proposal/word.docx
+++ b/proposal/word.docx
@@ -201,7 +201,7 @@
         <w:br w:type="textWrapping"/>
       </w:r>
       <w:r>
-        <w:t xml:space="preserve">The Design and Implementation a Partitioning Scheme that works well on the large graph datasets on Graph/Z. The design and implementation of the algorithm must implement a fast, balanced and lightweight graph partition scheme based on graph traversal.</w:t>
+        <w:t xml:space="preserve">We must also design and implementation a partitioning scheme that works well on the large graph datasets on Graph/Z. The design and implementation of the algorithm must implement a fast, balanced and lightweight graph partition scheme based on graph traversal.</w:t>
       </w:r>
     </w:p>
     <w:p>
@@ -1443,7 +1443,7 @@
     </w:lvl>
   </w:abstractNum>
   <w:abstractNum w:abstractNumId="990">
-    <w:nsid w:val="cda545d6"/>
+    <w:nsid w:val="5d770e0b"/>
     <w:multiLevelType w:val="multilevel"/>
     <w:lvl w:ilvl="0">
       <w:numFmt w:val="bullet"/>
@@ -1524,7 +1524,7 @@
     </w:lvl>
   </w:abstractNum>
   <w:abstractNum w:abstractNumId="99201">
-    <w:nsid w:val="48d55269"/>
+    <w:nsid w:val="9abb1f11"/>
     <w:multiLevelType w:val="multilevel"/>
     <w:lvl w:ilvl="0">
       <w:start w:val="1"/>

</xml_diff>

<commit_message>
cleanup on related work (pass 2)
</commit_message>
<xml_diff>
--- a/proposal/word.docx
+++ b/proposal/word.docx
@@ -228,10 +228,11 @@
         <w:br w:type="textWrapping"/>
       </w:r>
       <w:r>
-        <w:t xml:space="preserve">Various Graph Partitioning Algorithms exist. Since graph partitioning is a hard problem, practical solutions are based on heuristics. There are two broad categories of methods used. They are local and global. Well known local methods are the Kernighan–Lin algorithm, and Fiduccia-Mattheyses algorithms, which were the first effective 2-way cuts by local search strategies. Their major drawback is the arbitrary initial partitioning of the vertex set, which can affect the final solution quality. Other Global approaches rely on properties of the entire graph and do not rely on an arbitrary initial partition. The most common example is spectral partitioning, where a partition is derived from the spectrum of the adjacency matrix.</w:t>
-      </w:r>
-    </w:p>
-    <w:p>
+        <w:t xml:space="preserve">Various graph partitioning algorithms exist. Since graph partitioning is a NP-hard problem, practical solutions are based on heuristics. There are two broad categories of methods used. They are local and global. Well known local methods are the Kernighan–Lin algorithm, and Fiduccia-Mattheyses algorithms, which were the first effective 2-way cuts by local search strategies. Their major drawback is the arbitrary initial partitioning of the vertex set, which can affect the final solution quality. Other Global approaches rely on properties of the entire graph and do not rely on an arbitrary initial partition. The most common example is spectral partitioning, where a partition is derived from the spectrum of the adjacency matrix.</w:t>
+      </w:r>
+      <w:r>
+        <w:br w:type="textWrapping"/>
+      </w:r>
       <w:r>
         <w:t xml:space="preserve">A multilevel graph partitioning algorithm works by applying one or more stages. Each stage reduces the size of the graph by collapsing vertices and edges, partitions the smaller graph, then maps back and refines this partition of the original graph. A wide variety of partitioning and refinement methods can be applied within the overall multi-level scheme. In many cases, this approach can give both fast execution times and very high quality results. One widely used example of such an approach is METIS, a graph partitioner, and hMETIS, the corresponding partitioner for hypergraphs.</w:t>
       </w:r>
@@ -1443,7 +1444,7 @@
     </w:lvl>
   </w:abstractNum>
   <w:abstractNum w:abstractNumId="990">
-    <w:nsid w:val="5d770e0b"/>
+    <w:nsid w:val="d10d1de0"/>
     <w:multiLevelType w:val="multilevel"/>
     <w:lvl w:ilvl="0">
       <w:numFmt w:val="bullet"/>
@@ -1524,7 +1525,7 @@
     </w:lvl>
   </w:abstractNum>
   <w:abstractNum w:abstractNumId="99201">
-    <w:nsid w:val="9abb1f11"/>
+    <w:nsid w:val="e978ced5"/>
     <w:multiLevelType w:val="multilevel"/>
     <w:lvl w:ilvl="0">
       <w:start w:val="1"/>

</xml_diff>

<commit_message>
Cleanup on evaluation (pass 2)
</commit_message>
<xml_diff>
--- a/proposal/word.docx
+++ b/proposal/word.docx
@@ -1253,7 +1253,7 @@
         <w:br w:type="textWrapping"/>
       </w:r>
       <w:r>
-        <w:t xml:space="preserve">Profiling and comprehensive performance evaluation of the different data sets on the newly implemented graph partitioning algorithm in order to compare its edge cut, load balancing with other partitioning algorithms such as the Dynamic Cut-Cluster Algorithm, EvoPartition Algorithm, and the Kernighan–Lin Algorithm. We would also profile the running time of the different algorithms along with the newly implemented partitioning algorithm based on increase in graph vertices and increase in graph edges.</w:t>
+        <w:t xml:space="preserve">These tests will also be run with the newly written partitioning algorithm. Results from load balancing tests with other partitioning algorithms such as the Dynamic Cut-Cluster Algorithm, EvoPartition Algorithm, and the Kernighan–Lin Algorithm will be used for comparison. We would also profile the running time of the different algorithms along with the newly implemented partitioning algorithm based on increase in graph vertices and increase in graph edges.</w:t>
       </w:r>
     </w:p>
     <w:p>
@@ -1444,7 +1444,7 @@
     </w:lvl>
   </w:abstractNum>
   <w:abstractNum w:abstractNumId="990">
-    <w:nsid w:val="d10d1de0"/>
+    <w:nsid w:val="8a07f27e"/>
     <w:multiLevelType w:val="multilevel"/>
     <w:lvl w:ilvl="0">
       <w:numFmt w:val="bullet"/>
@@ -1525,7 +1525,7 @@
     </w:lvl>
   </w:abstractNum>
   <w:abstractNum w:abstractNumId="99201">
-    <w:nsid w:val="e978ced5"/>
+    <w:nsid w:val="bf075dc3"/>
     <w:multiLevelType w:val="multilevel"/>
     <w:lvl w:ilvl="0">
       <w:start w:val="1"/>

</xml_diff>

<commit_message>
cleanup on deliverables (pass 2)
</commit_message>
<xml_diff>
--- a/proposal/word.docx
+++ b/proposal/word.docx
@@ -1327,13 +1327,7 @@
     </w:p>
     <w:p>
       <w:r>
-        <w:t xml:space="preserve">The main component of the deliverables will be a poster outlining the new GRAPH/Z’s strengths and weaknesses and highlighting the changes that we made from the original project. The poster will also include the abstract and writeup needed for entering it into the Supercomputing conference. Deliverables will also include the finished GRAPH/Z processing system and information comparing it to GraphLab and other existing similar tools. Also included with be data from profiling and traces.</w:t>
-      </w:r>
-      <w:r>
-        <w:br w:type="textWrapping"/>
-      </w:r>
-      <w:r>
-        <w:t xml:space="preserve">We will test the newly proposed partitioning algorithm on a single node on an instance of AWS EC2 using the dataset from Stanford Network Analysis Project.</w:t>
+        <w:t xml:space="preserve">The main component of the deliverables will be a poster outlining the new GRAPH/Z’s strengths and weaknesses and highlighting the changes that we made from the original project. The poster will also include the abstract and writeup needed for entering it into the Supercomputing conference. Deliverables will also include the finished GRAPH/Z processing system and information comparing it to GraphLab and other existing similar tools. Included on the poster will be data from profiling and traces of the pagerank algorithm and the newly proposed partitioning algorithm on a single node on an instance of AWS EC2 using the dataset from Stanford Network Analysis Project.</w:t>
       </w:r>
     </w:p>
     <w:p>
@@ -1444,7 +1438,7 @@
     </w:lvl>
   </w:abstractNum>
   <w:abstractNum w:abstractNumId="990">
-    <w:nsid w:val="8a07f27e"/>
+    <w:nsid w:val="e0b3b0d4"/>
     <w:multiLevelType w:val="multilevel"/>
     <w:lvl w:ilvl="0">
       <w:numFmt w:val="bullet"/>
@@ -1525,7 +1519,7 @@
     </w:lvl>
   </w:abstractNum>
   <w:abstractNum w:abstractNumId="99201">
-    <w:nsid w:val="bf075dc3"/>
+    <w:nsid w:val="e1b3c381"/>
     <w:multiLevelType w:val="multilevel"/>
     <w:lvl w:ilvl="0">
       <w:start w:val="1"/>

</xml_diff>

<commit_message>
Cleanup on conclusion (pass 2)
</commit_message>
<xml_diff>
--- a/proposal/word.docx
+++ b/proposal/word.docx
@@ -1342,7 +1342,7 @@
     </w:p>
     <w:p>
       <w:r>
-        <w:t xml:space="preserve">The original GRAPH/Z was underperforming compared to most other productions graph processing systems. We hope by rewriting it from scratch with a new backend storage system we will discover what may be the cause of the lack of performance. In order to determine if the ZHT distributed hash table is an IO bottleneck, we will confine our implementation to a single node, and use an alternate backend besides ZHT. By using the newly proposed partitioning algorithm on GRAPH/Z, we hope to achieve better performance of the GRAPH/Z system.</w:t>
+        <w:t xml:space="preserve">The original GRAPH/Z was underperforming compared to most other productions graph processing systems. We hope by rewriting it from scratch with a new backend storage system we will discover what may be the cause of the lack of performance. In order to determine if the ZHT distributed hash table is an IO bottleneck, we will confine our implementation to a single node, and use an alternate backend besides ZHT. By using the newly proposed partitioning and pagerank algorithm on GRAPH/Z, we hope to measure better performance of the GRAPH/Z system.</w:t>
       </w:r>
     </w:p>
     <w:sectPr/>
@@ -1438,7 +1438,7 @@
     </w:lvl>
   </w:abstractNum>
   <w:abstractNum w:abstractNumId="990">
-    <w:nsid w:val="e0b3b0d4"/>
+    <w:nsid w:val="f4d46345"/>
     <w:multiLevelType w:val="multilevel"/>
     <w:lvl w:ilvl="0">
       <w:numFmt w:val="bullet"/>
@@ -1519,7 +1519,7 @@
     </w:lvl>
   </w:abstractNum>
   <w:abstractNum w:abstractNumId="99201">
-    <w:nsid w:val="e1b3c381"/>
+    <w:nsid w:val="b40e21cd"/>
     <w:multiLevelType w:val="multilevel"/>
     <w:lvl w:ilvl="0">
       <w:start w:val="1"/>

</xml_diff>

<commit_message>
Updated timeline with partitioning work
</commit_message>
<xml_diff>
--- a/proposal/word.docx
+++ b/proposal/word.docx
@@ -1438,7 +1438,7 @@
     </w:lvl>
   </w:abstractNum>
   <w:abstractNum w:abstractNumId="990">
-    <w:nsid w:val="f4d46345"/>
+    <w:nsid w:val="a258bc73"/>
     <w:multiLevelType w:val="multilevel"/>
     <w:lvl w:ilvl="0">
       <w:numFmt w:val="bullet"/>
@@ -1519,7 +1519,7 @@
     </w:lvl>
   </w:abstractNum>
   <w:abstractNum w:abstractNumId="99201">
-    <w:nsid w:val="b40e21cd"/>
+    <w:nsid w:val="820ce0ab"/>
     <w:multiLevelType w:val="multilevel"/>
     <w:lvl w:ilvl="0">
       <w:start w:val="1"/>

</xml_diff>

<commit_message>
cleanup abstract (pass 3)
</commit_message>
<xml_diff>
--- a/proposal/word.docx
+++ b/proposal/word.docx
@@ -106,7 +106,7 @@
     </w:p>
     <w:p>
       <w:r>
-        <w:t xml:space="preserve">The emerging applications in big data science and social increasing demands on large-scale graph-structured processing has led to the development of several graph-parallel abstractions including GRAPH/Z. GRAPH/Z is a distributed parallel graph processing system running on top of ZHT, a zero hop distributed hash table. It uses an iterative vertex-centric model to store a large graph and run a variety of algorithms over it. GRAPH/Z has some performance issues, and cannot scale the same as Graphlab, a similar commercial framework. We hope to rewrite GRAPH/Z to be competitive with the commercial framework, Graphlab on a single node with multiple threads. In the previous implementation GRAPH/Z used ZHT, a scalable distributed key-value store as building block. ZHT is forced to use hash-based (random) partitioning which has potentially impaired their locality. The goal of this proposal would be to develop a graph partitioning scheme that can be used in the loading process of GRAPH/Z, a scalable graph processing system, to overcome several problems of its performance.</w:t>
+        <w:t xml:space="preserve">The emerging applications in big data science and social networks has led to the development of several graph-parallel abstractions including GRAPH/Z. GRAPH/Z is a distributed parallel graph processing system running on top of ZHT, a zero hop distributed hash table. It uses an iterative vertex-centric model to store a large graph and run a variety of algorithms over it. GRAPH/Z has some performance issues, and cannot scale the same as Graphlab, a similar commercial framework. We hope to rewrite GRAPH/Z to be competitive with the commercial framework, Graphlab on a single node with multiple threads. In the previous implementation GRAPH/Z used ZHT, a scalable distributed key-value store as building block. ZHT has very poor data locality, which can create performance issues. Our goal is to develop a graph partitioning scheme that can be used in the loading process of GRAPH/Z, a scalable graph processing system, to overcome several problems of its performance.</w:t>
       </w:r>
     </w:p>
     <w:p>
@@ -1438,7 +1438,7 @@
     </w:lvl>
   </w:abstractNum>
   <w:abstractNum w:abstractNumId="990">
-    <w:nsid w:val="a258bc73"/>
+    <w:nsid w:val="73ddba69"/>
     <w:multiLevelType w:val="multilevel"/>
     <w:lvl w:ilvl="0">
       <w:numFmt w:val="bullet"/>
@@ -1519,7 +1519,7 @@
     </w:lvl>
   </w:abstractNum>
   <w:abstractNum w:abstractNumId="99201">
-    <w:nsid w:val="820ce0ab"/>
+    <w:nsid w:val="dd2dfde2"/>
     <w:multiLevelType w:val="multilevel"/>
     <w:lvl w:ilvl="0">
       <w:start w:val="1"/>

</xml_diff>

<commit_message>
cleanup in background (pass 3)
</commit_message>
<xml_diff>
--- a/proposal/word.docx
+++ b/proposal/word.docx
@@ -144,13 +144,13 @@
         <w:t xml:space="preserve"> </w:t>
       </w:r>
       <w:r>
-        <w:t xml:space="preserve">At each iteration, vertexes can vote to halt and disable themselves. A halted vertex can be re-enabled by receiving a message. If all the vertexes are disabled at the start of an iteration, the entire system halts and returns.</w:t>
+        <w:t xml:space="preserve">At each iteration, vertexes run an update function that can alter the edges around them, or send a message to vertexes in the next iteration. Vertexes can also vote to halt and disable themselves. A halted vertex can be re-enabled by receiving a message. If all the vertexes are disabled at the start of an iteration, the entire system halts and returns.</w:t>
       </w:r>
       <w:r>
         <w:br w:type="textWrapping"/>
       </w:r>
       <w:r>
-        <w:t xml:space="preserve">GRAPH/Z adds a distributed hash table to the Pregel model. The hash table stores the graph, and a distributed message queue that serves as the only means of communication between nodes. The hash table used is ZHT, a DHT implementation that is fault-tolerant and can scale to 32000 cores.</w:t>
+        <w:t xml:space="preserve">GRAPH/Z adds a distributed hash table to the Pregel model. The hash table stores the graph, and a distributed message queue that serves as the means of sending messages to the next iteration. The hash table used by GRAPH/Z is ZHT, a DHT implementation that is fault-tolerant and can scale to 32000 cores.</w:t>
       </w:r>
       <w:r>
         <w:br w:type="textWrapping"/>
@@ -174,7 +174,7 @@
         <w:br w:type="textWrapping"/>
       </w:r>
       <w:r>
-        <w:t xml:space="preserve">However, since natural graphs are difficult to partition, the old GRAPH/Z system used ZHT’s hash function to physically distribute all the vertices. As a result, vertices and edges, which are the basic elements of graphs, are spread around different nodes. Due to the random partitioning scheme, when each vertex needs to get access to its edge list, it will statistically communicate to another node and make the communication cost become tremendously higher. Therefore, using hash function to partition the graph data can be considered as a worst case, which is determined by the characteristic of graph structure and the hash function. The original use case of hashing partition is dispersing the data to avoid hot spot, but it doesn’t help in the case of graph processing system.</w:t>
+        <w:t xml:space="preserve">However, since natural graphs are difficult to partition, the original GRAPH/Z system used ZHT’s hash function to physically distribute all the vertices. As a result, vertices and edges, which are the basic elements of graphs, are spread around different nodes. Due to the random partitioning scheme, when each vertex needs to get access to its edge list, it will statistically communicate to another node and make the communication cost become tremendously higher. Therefore, using hash function to partition the graph data can be considered as a worst case, which is determined by the characteristic of graph structure and the hash function. The original use case of hashing partition is dispersing the data to avoid hot spot, but it doesn’t help in the case of graph processing system.</w:t>
       </w:r>
     </w:p>
     <w:p>
@@ -1438,7 +1438,7 @@
     </w:lvl>
   </w:abstractNum>
   <w:abstractNum w:abstractNumId="990">
-    <w:nsid w:val="73ddba69"/>
+    <w:nsid w:val="a14a3c51"/>
     <w:multiLevelType w:val="multilevel"/>
     <w:lvl w:ilvl="0">
       <w:numFmt w:val="bullet"/>
@@ -1519,7 +1519,7 @@
     </w:lvl>
   </w:abstractNum>
   <w:abstractNum w:abstractNumId="99201">
-    <w:nsid w:val="dd2dfde2"/>
+    <w:nsid w:val="3f1c7a19"/>
     <w:multiLevelType w:val="multilevel"/>
     <w:lvl w:ilvl="0">
       <w:start w:val="1"/>

</xml_diff>

<commit_message>
cleanup evaluation (pass 3)
</commit_message>
<xml_diff>
--- a/proposal/word.docx
+++ b/proposal/word.docx
@@ -201,7 +201,7 @@
         <w:br w:type="textWrapping"/>
       </w:r>
       <w:r>
-        <w:t xml:space="preserve">We must also design and implementation a partitioning scheme that works well on the large graph datasets on Graph/Z. The design and implementation of the algorithm must implement a fast, balanced and lightweight graph partition scheme based on graph traversal.</w:t>
+        <w:t xml:space="preserve">We will also design and implementation a partitioning scheme that works well on the large graph datasets on Graph/Z. The design and implementation of the algorithm must include a fast, balanced and lightweight graph partition scheme based on graph traversal.</w:t>
       </w:r>
     </w:p>
     <w:p>
@@ -1253,7 +1253,7 @@
         <w:br w:type="textWrapping"/>
       </w:r>
       <w:r>
-        <w:t xml:space="preserve">These tests will also be run with the newly written partitioning algorithm. Results from load balancing tests with other partitioning algorithms such as the Dynamic Cut-Cluster Algorithm, EvoPartition Algorithm, and the Kernighan–Lin Algorithm will be used for comparison. We would also profile the running time of the different algorithms along with the newly implemented partitioning algorithm based on increase in graph vertices and increase in graph edges.</w:t>
+        <w:t xml:space="preserve">These tests will be run on pagerank and the new partitioning algorithm. Results from load balancing tests with other partitioning algorithms such as the Dynamic Cut-Cluster Algorithm, EvoPartition Algorithm, and the Kernighan–Lin Algorithm will be used for comparison. We would also profile the running time of the algorithms based on increase in graph vertices and increase in graph edges.</w:t>
       </w:r>
     </w:p>
     <w:p>
@@ -1438,7 +1438,7 @@
     </w:lvl>
   </w:abstractNum>
   <w:abstractNum w:abstractNumId="990">
-    <w:nsid w:val="a14a3c51"/>
+    <w:nsid w:val="a7235f98"/>
     <w:multiLevelType w:val="multilevel"/>
     <w:lvl w:ilvl="0">
       <w:numFmt w:val="bullet"/>
@@ -1519,7 +1519,7 @@
     </w:lvl>
   </w:abstractNum>
   <w:abstractNum w:abstractNumId="99201">
-    <w:nsid w:val="3f1c7a19"/>
+    <w:nsid w:val="6b0ed483"/>
     <w:multiLevelType w:val="multilevel"/>
     <w:lvl w:ilvl="0">
       <w:start w:val="1"/>

</xml_diff>

<commit_message>
cleanup concusion (pass 3)
</commit_message>
<xml_diff>
--- a/proposal/word.docx
+++ b/proposal/word.docx
@@ -1327,7 +1327,7 @@
     </w:p>
     <w:p>
       <w:r>
-        <w:t xml:space="preserve">The main component of the deliverables will be a poster outlining the new GRAPH/Z’s strengths and weaknesses and highlighting the changes that we made from the original project. The poster will also include the abstract and writeup needed for entering it into the Supercomputing conference. Deliverables will also include the finished GRAPH/Z processing system and information comparing it to GraphLab and other existing similar tools. Included on the poster will be data from profiling and traces of the pagerank algorithm and the newly proposed partitioning algorithm on a single node on an instance of AWS EC2 using the dataset from Stanford Network Analysis Project.</w:t>
+        <w:t xml:space="preserve">We will produce a poster outlining the new GRAPH/Z’s strengths and weaknesses and highlighting the changes that we made from the original project. The poster will also include the abstract and writeup needed for entering it into the Supercomputing conference. Deliverables will also include the finished GRAPH/Z processing system and information comparing it to GraphLab and other existing similar tools. Included on the poster will be data from profiling and traces of the pagerank algorithm and the newly proposed partitioning algorithm on a single node on an instance of AWS EC2 using the dataset from Stanford Network Analysis Project.</w:t>
       </w:r>
     </w:p>
     <w:p>
@@ -1342,7 +1342,7 @@
     </w:p>
     <w:p>
       <w:r>
-        <w:t xml:space="preserve">The original GRAPH/Z was underperforming compared to most other productions graph processing systems. We hope by rewriting it from scratch with a new backend storage system we will discover what may be the cause of the lack of performance. In order to determine if the ZHT distributed hash table is an IO bottleneck, we will confine our implementation to a single node, and use an alternate backend besides ZHT. By using the newly proposed partitioning and pagerank algorithm on GRAPH/Z, we hope to measure better performance of the GRAPH/Z system.</w:t>
+        <w:t xml:space="preserve">The original GRAPH/Z was underperforming compared to most other productions graph processing systems. We hope that rewriting it from scratch for a single node will help us pinpoint the cause of the lack of performance. In order to determine if the ZHT distributed hash table is an IO bottleneck, we will confine our implementation to a single node, and use an alternate backend besides ZHT. By using the newly proposed partitioning and pagerank algorithm on GRAPH/Z, we hope to measure better performance of the GRAPH/Z system.</w:t>
       </w:r>
     </w:p>
     <w:sectPr/>
@@ -1438,7 +1438,7 @@
     </w:lvl>
   </w:abstractNum>
   <w:abstractNum w:abstractNumId="990">
-    <w:nsid w:val="a7235f98"/>
+    <w:nsid w:val="b032ac38"/>
     <w:multiLevelType w:val="multilevel"/>
     <w:lvl w:ilvl="0">
       <w:numFmt w:val="bullet"/>
@@ -1519,7 +1519,7 @@
     </w:lvl>
   </w:abstractNum>
   <w:abstractNum w:abstractNumId="99201">
-    <w:nsid w:val="6b0ed483"/>
+    <w:nsid w:val="2f2273f3"/>
     <w:multiLevelType w:val="multilevel"/>
     <w:lvl w:ilvl="0">
       <w:start w:val="1"/>

</xml_diff>

<commit_message>
used some subsections to split up work further
</commit_message>
<xml_diff>
--- a/proposal/word.docx
+++ b/proposal/word.docx
@@ -106,7 +106,7 @@
     </w:p>
     <w:p>
       <w:r>
-        <w:t xml:space="preserve">The emerging applications in big data science and social networks has led to the development of several graph-parallel abstractions including GRAPH/Z. GRAPH/Z is a distributed parallel graph processing system running on top of ZHT, a zero hop distributed hash table. It uses an iterative vertex-centric model to store a large graph and run a variety of algorithms over it. GRAPH/Z has some performance issues, and cannot scale the same as Graphlab, a similar commercial framework. We hope to rewrite GRAPH/Z to be competitive with the commercial framework, Graphlab on a single node with multiple threads. In the previous implementation GRAPH/Z used ZHT, a scalable distributed key-value store as building block. ZHT has very poor data locality, which can create performance issues. Our goal is to develop a graph partitioning scheme that can be used in the loading process of GRAPH/Z, a scalable graph processing system, to overcome several problems of its performance.</w:t>
+        <w:t xml:space="preserve">The emerging applications in big data science and social networks has led to the development of several graph-parallel abstractions including GRAPH/Z. GRAPH/Z is a distributed parallel graph processing system running on top of ZHT, a zero hop distributed hash table. It uses an iterative vertex-centric model to store a large graph and run a variety of algorithms over it. GRAPH/Z has some performance issues, and cannot scale the same as Graphlab, a similar commercial framework. We hope to rewrite GRAPH/Z to be competitive with the commercial framework, Graphlab on a single node with multiple threads. In the previous implementation GRAPH/Z used ZHT, a scalable distributed key-value store as building block. ZHT has very poor data locality, which can create performance issues. We also hope to develop a graph partitioning scheme that can be used in the loading process of GRAPH/Z.</w:t>
       </w:r>
     </w:p>
     <w:p>
@@ -125,6 +125,16 @@
       </w:r>
     </w:p>
     <w:p>
+      <w:pPr>
+        <w:pStyle w:val="Heading2"/>
+      </w:pPr>
+      <w:bookmarkStart w:id="22" w:name="graphz"/>
+      <w:bookmarkEnd w:id="22"/>
+      <w:r>
+        <w:t xml:space="preserve">GRAPH/Z</w:t>
+      </w:r>
+    </w:p>
+    <w:p>
       <w:r>
         <w:t xml:space="preserve">GRAPH/Z was based off of a graph processing paradigm called Pregel. Pregel uses a model centered around the vertexes of the graph.</w:t>
       </w:r>
@@ -152,112 +162,159 @@
       <w:r>
         <w:t xml:space="preserve">GRAPH/Z adds a distributed hash table to the Pregel model. The hash table stores the graph, and a distributed message queue that serves as the means of sending messages to the next iteration. The hash table used by GRAPH/Z is ZHT, a DHT implementation that is fault-tolerant and can scale to 32000 cores.</w:t>
       </w:r>
+    </w:p>
+    <w:p>
+      <w:pPr>
+        <w:pStyle w:val="Heading2"/>
+      </w:pPr>
+      <w:bookmarkStart w:id="23" w:name="partitioning"/>
+      <w:bookmarkEnd w:id="23"/>
+      <w:r>
+        <w:t xml:space="preserve">Partitioning</w:t>
+      </w:r>
+    </w:p>
+    <w:p>
+      <w:r>
+        <w:t xml:space="preserve">Graph partition problems are very common to run on systems like GRAPH/Z. Partitioning on graphs falls under the category of NP-hard problems. Solutions to these problems are generally derived using heuristics and approximation algorithms. However, uniform graph partitioning or a balanced graph partition problem can be shown to be NP-complete to approximate within any finite factor. Even for special graph classes such as trees and grids, no reasonable approximation algorithms exist, unless P=NP.</w:t>
+      </w:r>
       <w:r>
         <w:br w:type="textWrapping"/>
       </w:r>
       <w:r>
-        <w:t xml:space="preserve">Graph partition problems are very common to run on systems like GRAPH/Z. Partitioning on graphs falls under the category of NP-hard problems. Solutions to these problems are generally derived using heuristics and approximation algorithms. However, uniform graph partitioning or a balanced graph partition problem can be shown to be NP-complete to approximate within any finite factor. Even for special graph classes such as trees and grids, no reasonable approximation algorithms exist, unless P=NP.</w:t>
+        <w:t xml:space="preserve">There have been a lot of work to handle big datasets of both commercial and scientific applications, including work flow systems, data streaming management systems and graph databases. These systems typically save the data in distributed file systems(such as Hadoop HDFS and FusionFS), SQL databases(such as Oracle and DB2), and NoSQL database(such as Cassandra and ZHT).</w:t>
       </w:r>
       <w:r>
         <w:br w:type="textWrapping"/>
       </w:r>
       <w:r>
-        <w:t xml:space="preserve">There have been a lot of work to handle big datasets of both commercial and scientific applications, including work flow systems, data streaming management systems and graph databases. These systems typically save the data in distributed file systems(such as Hadoop HDFS and FusionFS), SQL databases(such as Oracle and DB2), and NoSQL database(such as Cassandra and ZHT).</w:t>
+        <w:t xml:space="preserve">Graph related query is tremendously slow on the traditional relational database, which makes it even more challenging to fully reveal and utilize the scientific and commercial value from the continuously increasing graph data sets. An ideal solution for this problem is to replace the traditional data infrastructure with a graph-centric model, including storage and computing, thus to better serve graph-based applications in terms of performance and programmability.</w:t>
       </w:r>
       <w:r>
         <w:br w:type="textWrapping"/>
       </w:r>
       <w:r>
-        <w:t xml:space="preserve">Graph related query is tremendously slow on the traditional relational database, which makes it even more challenging to fully reveal and utilize the scientific and commercial value from the continuously increasing graph data sets. An ideal solution for this problem is to replace the traditional data infrastructure with a graph-centric model, including storage and computing, thus to better serve graph-based applications in terms of performance and programmability.</w:t>
+        <w:t xml:space="preserve">However, since natural graphs are difficult to partition, the original GRAPH/Z system used ZHT’s hash function to physically distribute all the vertices. As a result, vertices and edges, which are the basic elements of graphs, are spread around different nodes. Due to the random partitioning scheme, when each vertex needs to get access to its edge list, it will statistically communicate to another node and make the communication cost become tremendously higher. Therefore, using hash function to partition the graph data can be considered as a worst case, which is determined by the characteristic of graph structure and the hash function. The original use case of hashing partition is dispersing the data to avoid hot spot, but it doesn’t help in the case of graph processing system.</w:t>
+      </w:r>
+    </w:p>
+    <w:p>
+      <w:pPr>
+        <w:pStyle w:val="Heading1"/>
+      </w:pPr>
+      <w:bookmarkStart w:id="24" w:name="problem"/>
+      <w:bookmarkEnd w:id="24"/>
+      <w:r>
+        <w:t xml:space="preserve">Problem</w:t>
+      </w:r>
+    </w:p>
+    <w:p>
+      <w:pPr>
+        <w:pStyle w:val="Heading2"/>
+      </w:pPr>
+      <w:bookmarkStart w:id="25" w:name="graphz-1"/>
+      <w:bookmarkEnd w:id="25"/>
+      <w:r>
+        <w:t xml:space="preserve">GRAPH/Z</w:t>
+      </w:r>
+    </w:p>
+    <w:p>
+      <w:r>
+        <w:t xml:space="preserve">GRAPH/Z has experienced problems in terms of scaling competitively with commercial software like Graphlab because of the way that ZHT deals with data locality between nodes. ZHT’s hashing function does not exploit data locality on one node.</w:t>
+      </w:r>
+      <w:r>
+        <w:t xml:space="preserve"> </w:t>
+      </w:r>
+      <w:r>
+        <w:t xml:space="preserve">This can cause high network usage and slowdown.</w:t>
+      </w:r>
+    </w:p>
+    <w:p>
+      <w:pPr>
+        <w:pStyle w:val="Heading2"/>
+      </w:pPr>
+      <w:bookmarkStart w:id="26" w:name="partitioning-1"/>
+      <w:bookmarkEnd w:id="26"/>
+      <w:r>
+        <w:t xml:space="preserve">Partitioning</w:t>
+      </w:r>
+    </w:p>
+    <w:p>
+      <w:r>
+        <w:t xml:space="preserve">We will also design and implementation a partitioning scheme that works well on the large graph datasets on Graph/Z. The design and implementation of the algorithm must include a fast, balanced and lightweight graph partition scheme based on graph traversal.</w:t>
+      </w:r>
+    </w:p>
+    <w:p>
+      <w:pPr>
+        <w:pStyle w:val="Heading1"/>
+      </w:pPr>
+      <w:bookmarkStart w:id="27" w:name="related-work"/>
+      <w:bookmarkEnd w:id="27"/>
+      <w:r>
+        <w:t xml:space="preserve">Related Work</w:t>
+      </w:r>
+    </w:p>
+    <w:p>
+      <w:pPr>
+        <w:pStyle w:val="Heading2"/>
+      </w:pPr>
+      <w:bookmarkStart w:id="28" w:name="graphz-2"/>
+      <w:bookmarkEnd w:id="28"/>
+      <w:r>
+        <w:t xml:space="preserve">GRAPH/Z</w:t>
+      </w:r>
+    </w:p>
+    <w:p>
+      <w:r>
+        <w:t xml:space="preserve">The closes related system to GRAPH/Z is Pregel. In most of our work, however, we compare GRAPH/Z to Graphlab, which is another high performance graph processing framework. Graphlab uses a similar paradigm to GRAPH/Z, but allows a vertex to access data that is not in a message to the vertex.</w:t>
       </w:r>
       <w:r>
         <w:br w:type="textWrapping"/>
       </w:r>
       <w:r>
-        <w:t xml:space="preserve">However, since natural graphs are difficult to partition, the original GRAPH/Z system used ZHT’s hash function to physically distribute all the vertices. As a result, vertices and edges, which are the basic elements of graphs, are spread around different nodes. Due to the random partitioning scheme, when each vertex needs to get access to its edge list, it will statistically communicate to another node and make the communication cost become tremendously higher. Therefore, using hash function to partition the graph data can be considered as a worst case, which is determined by the characteristic of graph structure and the hash function. The original use case of hashing partition is dispersing the data to avoid hot spot, but it doesn’t help in the case of graph processing system.</w:t>
+        <w:t xml:space="preserve">Another less similar but still relevant work is Hadoop, which follows the MapReduce paradigm. GRAPH/Z and Pregel computations can be expressed as a series of chained MapReduce functions.</w:t>
+      </w:r>
+    </w:p>
+    <w:p>
+      <w:pPr>
+        <w:pStyle w:val="Heading2"/>
+      </w:pPr>
+      <w:bookmarkStart w:id="29" w:name="partitioning-2"/>
+      <w:bookmarkEnd w:id="29"/>
+      <w:r>
+        <w:t xml:space="preserve">Partitioning</w:t>
+      </w:r>
+    </w:p>
+    <w:p>
+      <w:r>
+        <w:t xml:space="preserve">Various graph partitioning algorithms exist. Since graph partitioning is a NP-hard problem, practical solutions are based on heuristics. There are two broad categories of methods used. They are local and global. Well known local methods are the Kernighan–Lin algorithm, and Fiduccia-Mattheyses algorithms, which were the first effective 2-way cuts by local search strategies. Their major drawback is the arbitrary initial partitioning of the vertex set, which can affect the final solution quality. Other Global approaches rely on properties of the entire graph and do not rely on an arbitrary initial partition. The most common example is spectral partitioning, where a partition is derived from the spectrum of the adjacency matrix.</w:t>
+      </w:r>
+      <w:r>
+        <w:br w:type="textWrapping"/>
+      </w:r>
+      <w:r>
+        <w:t xml:space="preserve">A multilevel graph partitioning algorithm works by applying one or more stages. Each stage reduces the size of the graph by collapsing vertices and edges, partitions the smaller graph, then maps back and refines this partition of the original graph. A wide variety of partitioning and refinement methods can be applied within the overall multi-level scheme. In many cases, this approach can give both fast execution times and very high quality results. One widely used example of such an approach is METIS, a graph partitioner, and hMETIS, the corresponding partitioner for hypergraphs.</w:t>
       </w:r>
     </w:p>
     <w:p>
       <w:pPr>
         <w:pStyle w:val="Heading1"/>
       </w:pPr>
-      <w:bookmarkStart w:id="22" w:name="problem"/>
-      <w:bookmarkEnd w:id="22"/>
-      <w:r>
-        <w:t xml:space="preserve">Problem</w:t>
-      </w:r>
-    </w:p>
-    <w:p>
-      <w:r>
-        <w:t xml:space="preserve">GRAPH/Z has experienced problems in terms of scaling competitively with commercial software like Graphlab because of the way that ZHT deals with data locality between nodes. ZHT’s hashing function does not exploit data locality on one node.</w:t>
-      </w:r>
-      <w:r>
-        <w:t xml:space="preserve"> </w:t>
-      </w:r>
-      <w:r>
-        <w:t xml:space="preserve">This can cause high network usage and slowdown.</w:t>
-      </w:r>
-      <w:r>
-        <w:br w:type="textWrapping"/>
-      </w:r>
-      <w:r>
-        <w:t xml:space="preserve">We will also design and implementation a partitioning scheme that works well on the large graph datasets on Graph/Z. The design and implementation of the algorithm must include a fast, balanced and lightweight graph partition scheme based on graph traversal.</w:t>
+      <w:bookmarkStart w:id="30" w:name="proposed-solution"/>
+      <w:bookmarkEnd w:id="30"/>
+      <w:r>
+        <w:t xml:space="preserve">Proposed Solution</w:t>
+      </w:r>
+    </w:p>
+    <w:p>
+      <w:r>
+        <w:t xml:space="preserve">Our main work to solve our problems of scalability is to backtrack and try to achieve good scaling on a single node. We believe that the problem with GRAPH/Z lies in bad data locality with ZHT. Our main goal is to achieve some level of competitiveness against GraphLab on a single node, eventually expanding to multi-node scaling through ZHT or another distributed datastore. We will measure performance from weak scaling with larger datasets, and profiling tools such as valgrind/callgrind. This main method will also apply to the implementation of a graph partitioning algorithm.</w:t>
       </w:r>
     </w:p>
     <w:p>
       <w:pPr>
         <w:pStyle w:val="Heading1"/>
       </w:pPr>
-      <w:bookmarkStart w:id="23" w:name="related-work"/>
-      <w:bookmarkEnd w:id="23"/>
-      <w:r>
-        <w:t xml:space="preserve">Related Work</w:t>
-      </w:r>
-    </w:p>
-    <w:p>
-      <w:r>
-        <w:t xml:space="preserve">The closes related system to GRAPH/Z is Pregel. In most of our work, however, we compare GRAPH/Z to Graphlab, which is another high performance graph processing framework. Graphlab uses a similar paradigm to GRAPH/Z, but allows a vertex to access data that is not in a message to the vertex.</w:t>
-      </w:r>
-      <w:r>
-        <w:br w:type="textWrapping"/>
-      </w:r>
-      <w:r>
-        <w:t xml:space="preserve">Another less similar but still relevant work is Hadoop, which follows the MapReduce paradigm. GRAPH/Z and Pregel computations can be expressed as a series of chained MapReduce functions.</w:t>
-      </w:r>
-      <w:r>
-        <w:br w:type="textWrapping"/>
-      </w:r>
-      <w:r>
-        <w:t xml:space="preserve">Various graph partitioning algorithms exist. Since graph partitioning is a NP-hard problem, practical solutions are based on heuristics. There are two broad categories of methods used. They are local and global. Well known local methods are the Kernighan–Lin algorithm, and Fiduccia-Mattheyses algorithms, which were the first effective 2-way cuts by local search strategies. Their major drawback is the arbitrary initial partitioning of the vertex set, which can affect the final solution quality. Other Global approaches rely on properties of the entire graph and do not rely on an arbitrary initial partition. The most common example is spectral partitioning, where a partition is derived from the spectrum of the adjacency matrix.</w:t>
-      </w:r>
-      <w:r>
-        <w:br w:type="textWrapping"/>
-      </w:r>
-      <w:r>
-        <w:t xml:space="preserve">A multilevel graph partitioning algorithm works by applying one or more stages. Each stage reduces the size of the graph by collapsing vertices and edges, partitions the smaller graph, then maps back and refines this partition of the original graph. A wide variety of partitioning and refinement methods can be applied within the overall multi-level scheme. In many cases, this approach can give both fast execution times and very high quality results. One widely used example of such an approach is METIS, a graph partitioner, and hMETIS, the corresponding partitioner for hypergraphs.</w:t>
-      </w:r>
-    </w:p>
-    <w:p>
-      <w:pPr>
-        <w:pStyle w:val="Heading1"/>
-      </w:pPr>
-      <w:bookmarkStart w:id="24" w:name="proposed-solution"/>
-      <w:bookmarkEnd w:id="24"/>
-      <w:r>
-        <w:t xml:space="preserve">Proposed Solution</w:t>
-      </w:r>
-    </w:p>
-    <w:p>
-      <w:r>
-        <w:t xml:space="preserve">Our main work to solve our problems of scalability is to backtrack and try to achieve good scaling on a single node. We believe that the problem with GRAPH/Z lies in bad data locality with ZHT. Our main goal is to achieve some level of competitiveness against GraphLab on a single node, eventually expanding to multi-node scaling through ZHT or another distributed datastore. We will measure performance from weak scaling with larger datasets, and profiling tools such as valgrind/callgrind. The main work will also involve the implementation of a graph partitioning algorithm.</w:t>
-      </w:r>
-    </w:p>
-    <w:p>
-      <w:pPr>
-        <w:pStyle w:val="Heading1"/>
-      </w:pPr>
-      <w:bookmarkStart w:id="25" w:name="evaluation"/>
-      <w:bookmarkEnd w:id="25"/>
+      <w:bookmarkStart w:id="31" w:name="evaluation"/>
+      <w:bookmarkEnd w:id="31"/>
       <w:r>
         <w:t xml:space="preserve">Evaluation</w:t>
       </w:r>
@@ -1260,8 +1317,8 @@
       <w:pPr>
         <w:pStyle w:val="Heading1"/>
       </w:pPr>
-      <w:bookmarkStart w:id="26" w:name="timeline"/>
-      <w:bookmarkEnd w:id="26"/>
+      <w:bookmarkStart w:id="32" w:name="timeline"/>
+      <w:bookmarkEnd w:id="32"/>
       <w:r>
         <w:t xml:space="preserve">Timeline</w:t>
       </w:r>
@@ -1283,7 +1340,7 @@
                     </pic:cNvPicPr>
                   </pic:nvPicPr>
                   <pic:blipFill>
-                    <a:blip r:embed="rId27"/>
+                    <a:blip r:embed="rId33"/>
                     <a:stretch>
                       <a:fillRect/>
                     </a:stretch>
@@ -1319,8 +1376,8 @@
       <w:pPr>
         <w:pStyle w:val="Heading1"/>
       </w:pPr>
-      <w:bookmarkStart w:id="28" w:name="deliverables"/>
-      <w:bookmarkEnd w:id="28"/>
+      <w:bookmarkStart w:id="34" w:name="deliverables"/>
+      <w:bookmarkEnd w:id="34"/>
       <w:r>
         <w:t xml:space="preserve">Deliverables</w:t>
       </w:r>
@@ -1334,8 +1391,8 @@
       <w:pPr>
         <w:pStyle w:val="Heading1"/>
       </w:pPr>
-      <w:bookmarkStart w:id="29" w:name="conclusion"/>
-      <w:bookmarkEnd w:id="29"/>
+      <w:bookmarkStart w:id="35" w:name="conclusion"/>
+      <w:bookmarkEnd w:id="35"/>
       <w:r>
         <w:t xml:space="preserve">Conclusion</w:t>
       </w:r>
@@ -1438,7 +1495,7 @@
     </w:lvl>
   </w:abstractNum>
   <w:abstractNum w:abstractNumId="990">
-    <w:nsid w:val="2acd7420"/>
+    <w:nsid w:val="f99bb45b"/>
     <w:multiLevelType w:val="multilevel"/>
     <w:lvl w:ilvl="0">
       <w:numFmt w:val="bullet"/>
@@ -1519,7 +1576,7 @@
     </w:lvl>
   </w:abstractNum>
   <w:abstractNum w:abstractNumId="99201">
-    <w:nsid w:val="97589ea4"/>
+    <w:nsid w:val="885fbc2e"/>
     <w:multiLevelType w:val="multilevel"/>
     <w:lvl w:ilvl="0">
       <w:start w:val="1"/>

</xml_diff>

<commit_message>
Split into two papers
</commit_message>
<xml_diff>
--- a/proposal/word.docx
+++ b/proposal/word.docx
@@ -1495,7 +1495,7 @@
     </w:lvl>
   </w:abstractNum>
   <w:abstractNum w:abstractNumId="990">
-    <w:nsid w:val="80d65b45"/>
+    <w:nsid w:val="fe68fc7d"/>
     <w:multiLevelType w:val="multilevel"/>
     <w:lvl w:ilvl="0">
       <w:numFmt w:val="bullet"/>
@@ -1576,7 +1576,7 @@
     </w:lvl>
   </w:abstractNum>
   <w:abstractNum w:abstractNumId="99201">
-    <w:nsid w:val="5dd64a23"/>
+    <w:nsid w:val="352038bf"/>
     <w:multiLevelType w:val="multilevel"/>
     <w:lvl w:ilvl="0">
       <w:start w:val="1"/>

</xml_diff>